<commit_message>
updated till independent events
</commit_message>
<xml_diff>
--- a/2_probability_and_statistics_1.docx
+++ b/2_probability_and_statistics_1.docx
@@ -97,15 +97,7 @@
         </w:numPr>
       </w:pPr>
       <w:r>
-        <w:t>If the outcomes are discrete-valued, we have a discrete sample space (</w:t>
-      </w:r>
-      <w:proofErr w:type="spellStart"/>
-      <w:r>
-        <w:t>eg</w:t>
-      </w:r>
-      <w:proofErr w:type="spellEnd"/>
-      <w:r>
-        <w:t>: throw of a die, scores in a game)</w:t>
+        <w:t>If the outcomes are discrete-valued, we have a discrete sample space (eg: throw of a die, scores in a game)</w:t>
       </w:r>
     </w:p>
     <w:p>
@@ -117,15 +109,7 @@
         </w:numPr>
       </w:pPr>
       <w:r>
-        <w:t>When the outcomes are continuous-valued, we have a continuous sample space (</w:t>
-      </w:r>
-      <w:proofErr w:type="spellStart"/>
-      <w:r>
-        <w:t>eg</w:t>
-      </w:r>
-      <w:proofErr w:type="spellEnd"/>
-      <w:r>
-        <w:t xml:space="preserve">: </w:t>
+        <w:t xml:space="preserve">When the outcomes are continuous-valued, we have a continuous sample space (eg: </w:t>
       </w:r>
       <w:r>
         <w:t>ambient temperature, gas pressure)</w:t>
@@ -139,29 +123,21 @@
         <w:t>{</w:t>
       </w:r>
       <w:r>
+        <w:t>“yes</w:t>
+      </w:r>
+      <w:proofErr w:type="gramStart"/>
+      <w:r>
+        <w:t>”</w:t>
+      </w:r>
+      <w:r>
+        <w:t>,</w:t>
+      </w:r>
+      <w:r>
         <w:t>“</w:t>
       </w:r>
-      <w:proofErr w:type="spellStart"/>
-      <w:r>
-        <w:t>yes</w:t>
-      </w:r>
-      <w:proofErr w:type="gramStart"/>
-      <w:r>
-        <w:t>”</w:t>
-      </w:r>
-      <w:r>
-        <w:t>,</w:t>
-      </w:r>
-      <w:r>
-        <w:t>“</w:t>
-      </w:r>
       <w:proofErr w:type="gramEnd"/>
       <w:r>
-        <w:t>no</w:t>
-      </w:r>
-      <w:proofErr w:type="spellEnd"/>
-      <w:r>
-        <w:t>”</w:t>
+        <w:t>no”</w:t>
       </w:r>
       <w:r>
         <w:t>}</w:t>
@@ -208,13 +184,7 @@
           <w:rPr>
             <w:rFonts w:ascii="Cambria Math" w:hAnsi="Cambria Math"/>
           </w:rPr>
-          <m:t>E={HT,TH</m:t>
-        </m:r>
-        <m:r>
-          <w:rPr>
-            <w:rFonts w:ascii="Cambria Math" w:hAnsi="Cambria Math"/>
-          </w:rPr>
-          <m:t>}</m:t>
+          <m:t>E={HT,TH}</m:t>
         </m:r>
       </m:oMath>
       <w:r>
@@ -425,19 +395,7 @@
           <w:rPr>
             <w:rFonts w:ascii="Cambria Math" w:eastAsiaTheme="minorEastAsia" w:hAnsi="Cambria Math"/>
           </w:rPr>
-          <m:t>∪</m:t>
-        </m:r>
-        <m:r>
-          <w:rPr>
-            <w:rFonts w:ascii="Cambria Math" w:eastAsiaTheme="minorEastAsia" w:hAnsi="Cambria Math"/>
-          </w:rPr>
-          <m:t>…</m:t>
-        </m:r>
-        <m:r>
-          <w:rPr>
-            <w:rFonts w:ascii="Cambria Math" w:eastAsiaTheme="minorEastAsia" w:hAnsi="Cambria Math"/>
-          </w:rPr>
-          <m:t>∪</m:t>
+          <m:t>∪…∪</m:t>
         </m:r>
         <m:sSub>
           <m:sSubPr>
@@ -1192,19 +1150,7 @@
               <w:rPr>
                 <w:rFonts w:ascii="Cambria Math" w:eastAsiaTheme="minorEastAsia" w:hAnsi="Cambria Math"/>
               </w:rPr>
-              <m:t>A∪B</m:t>
-            </m:r>
-            <m:r>
-              <w:rPr>
-                <w:rFonts w:ascii="Cambria Math" w:eastAsiaTheme="minorEastAsia" w:hAnsi="Cambria Math"/>
-              </w:rPr>
-              <m:t>∪</m:t>
-            </m:r>
-            <m:r>
-              <w:rPr>
-                <w:rFonts w:ascii="Cambria Math" w:eastAsiaTheme="minorEastAsia" w:hAnsi="Cambria Math"/>
-              </w:rPr>
-              <m:t>C</m:t>
+              <m:t>A∪B∪C</m:t>
             </m:r>
           </m:e>
         </m:d>
@@ -1324,19 +1270,7 @@
               <w:rPr>
                 <w:rFonts w:ascii="Cambria Math" w:eastAsiaTheme="minorEastAsia" w:hAnsi="Cambria Math"/>
               </w:rPr>
-              <m:t>B</m:t>
-            </m:r>
-            <m:r>
-              <w:rPr>
-                <w:rFonts w:ascii="Cambria Math" w:eastAsiaTheme="minorEastAsia" w:hAnsi="Cambria Math"/>
-              </w:rPr>
-              <m:t>∩</m:t>
-            </m:r>
-            <m:r>
-              <w:rPr>
-                <w:rFonts w:ascii="Cambria Math" w:eastAsiaTheme="minorEastAsia" w:hAnsi="Cambria Math"/>
-              </w:rPr>
-              <m:t>C</m:t>
+              <m:t>B∩C</m:t>
             </m:r>
           </m:e>
         </m:d>
@@ -1360,19 +1294,7 @@
               <w:rPr>
                 <w:rFonts w:ascii="Cambria Math" w:eastAsiaTheme="minorEastAsia" w:hAnsi="Cambria Math"/>
               </w:rPr>
-              <m:t>C</m:t>
-            </m:r>
-            <m:r>
-              <w:rPr>
-                <w:rFonts w:ascii="Cambria Math" w:eastAsiaTheme="minorEastAsia" w:hAnsi="Cambria Math"/>
-              </w:rPr>
-              <m:t>∩</m:t>
-            </m:r>
-            <m:r>
-              <w:rPr>
-                <w:rFonts w:ascii="Cambria Math" w:eastAsiaTheme="minorEastAsia" w:hAnsi="Cambria Math"/>
-              </w:rPr>
-              <m:t>A</m:t>
+              <m:t>C∩A</m:t>
             </m:r>
           </m:e>
         </m:d>
@@ -1380,25 +1302,7 @@
           <w:rPr>
             <w:rFonts w:ascii="Cambria Math" w:eastAsiaTheme="minorEastAsia" w:hAnsi="Cambria Math"/>
           </w:rPr>
-          <m:t>+</m:t>
-        </m:r>
-        <m:r>
-          <w:rPr>
-            <w:rFonts w:ascii="Cambria Math" w:eastAsiaTheme="minorEastAsia" w:hAnsi="Cambria Math"/>
-          </w:rPr>
-          <m:t>P(A∩B∩</m:t>
-        </m:r>
-        <m:r>
-          <w:rPr>
-            <w:rFonts w:ascii="Cambria Math" w:eastAsiaTheme="minorEastAsia" w:hAnsi="Cambria Math"/>
-          </w:rPr>
-          <m:t>C</m:t>
-        </m:r>
-        <m:r>
-          <w:rPr>
-            <w:rFonts w:ascii="Cambria Math" w:eastAsiaTheme="minorEastAsia" w:hAnsi="Cambria Math"/>
-          </w:rPr>
-          <m:t>)</m:t>
+          <m:t>+P(A∩B∩C)</m:t>
         </m:r>
       </m:oMath>
     </w:p>
@@ -1768,7 +1672,13 @@
         <w:rPr>
           <w:rFonts w:eastAsiaTheme="minorEastAsia"/>
         </w:rPr>
-        <w:t>Table below lists the classification of 940 wafers in a semiconductor manufacturing process&gt;</w:t>
+        <w:t>Table below lists the classification of 940 wafers in a semiconductor manufacturing process</w:t>
+      </w:r>
+      <w:r>
+        <w:rPr>
+          <w:rFonts w:eastAsiaTheme="minorEastAsia"/>
+        </w:rPr>
+        <w:t>.</w:t>
       </w:r>
     </w:p>
     <w:tbl>
@@ -2004,7 +1914,797 @@
         </w:tc>
       </w:tr>
     </w:tbl>
-    <w:p/>
+    <w:p>
+      <w:pPr>
+        <w:rPr>
+          <w:rFonts w:eastAsiaTheme="minorEastAsia"/>
+        </w:rPr>
+      </w:pPr>
+      <w:r>
+        <w:lastRenderedPageBreak/>
+        <w:t xml:space="preserve">If </w:t>
+      </w:r>
+      <m:oMath>
+        <m:r>
+          <w:rPr>
+            <w:rFonts w:ascii="Cambria Math" w:hAnsi="Cambria Math"/>
+          </w:rPr>
+          <m:t>H</m:t>
+        </m:r>
+      </m:oMath>
+      <w:r>
+        <w:rPr>
+          <w:rFonts w:eastAsiaTheme="minorEastAsia"/>
+        </w:rPr>
+        <w:t xml:space="preserve"> is the event corresponding to high contamination and </w:t>
+      </w:r>
+      <m:oMath>
+        <m:r>
+          <w:rPr>
+            <w:rFonts w:ascii="Cambria Math" w:eastAsiaTheme="minorEastAsia" w:hAnsi="Cambria Math"/>
+          </w:rPr>
+          <m:t>C</m:t>
+        </m:r>
+      </m:oMath>
+      <w:r>
+        <w:rPr>
+          <w:rFonts w:eastAsiaTheme="minorEastAsia"/>
+        </w:rPr>
+        <w:t xml:space="preserve"> is the event that the wafer is in the center of the sputtering tool, determin</w:t>
+      </w:r>
+      <w:r>
+        <w:rPr>
+          <w:rFonts w:eastAsiaTheme="minorEastAsia"/>
+        </w:rPr>
+        <w:t>e</w:t>
+      </w:r>
+      <w:r>
+        <w:rPr>
+          <w:rFonts w:eastAsiaTheme="minorEastAsia"/>
+        </w:rPr>
+        <w:t xml:space="preserve"> </w:t>
+      </w:r>
+      <m:oMath>
+        <m:r>
+          <w:rPr>
+            <w:rFonts w:ascii="Cambria Math" w:eastAsiaTheme="minorEastAsia" w:hAnsi="Cambria Math"/>
+          </w:rPr>
+          <m:t>P(H∪C)</m:t>
+        </m:r>
+      </m:oMath>
+    </w:p>
+    <w:p>
+      <w:r>
+        <w:rPr>
+          <w:rFonts w:eastAsiaTheme="minorEastAsia"/>
+        </w:rPr>
+        <w:t xml:space="preserve">Answer: </w:t>
+      </w:r>
+      <m:oMath>
+        <m:r>
+          <w:rPr>
+            <w:rFonts w:ascii="Cambria Math" w:eastAsiaTheme="minorEastAsia" w:hAnsi="Cambria Math"/>
+          </w:rPr>
+          <m:t>P</m:t>
+        </m:r>
+        <m:d>
+          <m:dPr>
+            <m:ctrlPr>
+              <w:rPr>
+                <w:rFonts w:ascii="Cambria Math" w:eastAsiaTheme="minorEastAsia" w:hAnsi="Cambria Math"/>
+                <w:i/>
+              </w:rPr>
+            </m:ctrlPr>
+          </m:dPr>
+          <m:e>
+            <m:r>
+              <w:rPr>
+                <w:rFonts w:ascii="Cambria Math" w:eastAsiaTheme="minorEastAsia" w:hAnsi="Cambria Math"/>
+              </w:rPr>
+              <m:t>H∪C</m:t>
+            </m:r>
+          </m:e>
+        </m:d>
+        <m:r>
+          <w:rPr>
+            <w:rFonts w:ascii="Cambria Math" w:eastAsiaTheme="minorEastAsia" w:hAnsi="Cambria Math"/>
+          </w:rPr>
+          <m:t>=P</m:t>
+        </m:r>
+        <m:d>
+          <m:dPr>
+            <m:ctrlPr>
+              <w:rPr>
+                <w:rFonts w:ascii="Cambria Math" w:eastAsiaTheme="minorEastAsia" w:hAnsi="Cambria Math"/>
+                <w:i/>
+              </w:rPr>
+            </m:ctrlPr>
+          </m:dPr>
+          <m:e>
+            <m:r>
+              <w:rPr>
+                <w:rFonts w:ascii="Cambria Math" w:eastAsiaTheme="minorEastAsia" w:hAnsi="Cambria Math"/>
+              </w:rPr>
+              <m:t>H</m:t>
+            </m:r>
+          </m:e>
+        </m:d>
+        <m:r>
+          <w:rPr>
+            <w:rFonts w:ascii="Cambria Math" w:eastAsiaTheme="minorEastAsia" w:hAnsi="Cambria Math"/>
+          </w:rPr>
+          <m:t>+P</m:t>
+        </m:r>
+        <m:d>
+          <m:dPr>
+            <m:ctrlPr>
+              <w:rPr>
+                <w:rFonts w:ascii="Cambria Math" w:eastAsiaTheme="minorEastAsia" w:hAnsi="Cambria Math"/>
+                <w:i/>
+              </w:rPr>
+            </m:ctrlPr>
+          </m:dPr>
+          <m:e>
+            <m:r>
+              <w:rPr>
+                <w:rFonts w:ascii="Cambria Math" w:eastAsiaTheme="minorEastAsia" w:hAnsi="Cambria Math"/>
+              </w:rPr>
+              <m:t>C</m:t>
+            </m:r>
+          </m:e>
+        </m:d>
+        <m:r>
+          <w:rPr>
+            <w:rFonts w:ascii="Cambria Math" w:eastAsiaTheme="minorEastAsia" w:hAnsi="Cambria Math"/>
+          </w:rPr>
+          <m:t>-P</m:t>
+        </m:r>
+        <m:d>
+          <m:dPr>
+            <m:ctrlPr>
+              <w:rPr>
+                <w:rFonts w:ascii="Cambria Math" w:eastAsiaTheme="minorEastAsia" w:hAnsi="Cambria Math"/>
+                <w:i/>
+              </w:rPr>
+            </m:ctrlPr>
+          </m:dPr>
+          <m:e>
+            <m:r>
+              <w:rPr>
+                <w:rFonts w:ascii="Cambria Math" w:eastAsiaTheme="minorEastAsia" w:hAnsi="Cambria Math"/>
+              </w:rPr>
+              <m:t>H∩C</m:t>
+            </m:r>
+          </m:e>
+        </m:d>
+        <m:r>
+          <w:rPr>
+            <w:rFonts w:ascii="Cambria Math" w:hAnsi="Cambria Math"/>
+          </w:rPr>
+          <m:t>=</m:t>
+        </m:r>
+        <m:f>
+          <m:fPr>
+            <m:ctrlPr>
+              <w:rPr>
+                <w:rFonts w:ascii="Cambria Math" w:hAnsi="Cambria Math"/>
+                <w:i/>
+              </w:rPr>
+            </m:ctrlPr>
+          </m:fPr>
+          <m:num>
+            <m:r>
+              <w:rPr>
+                <w:rFonts w:ascii="Cambria Math" w:hAnsi="Cambria Math"/>
+              </w:rPr>
+              <m:t>358</m:t>
+            </m:r>
+          </m:num>
+          <m:den>
+            <m:r>
+              <w:rPr>
+                <w:rFonts w:ascii="Cambria Math" w:hAnsi="Cambria Math"/>
+              </w:rPr>
+              <m:t>940</m:t>
+            </m:r>
+          </m:den>
+        </m:f>
+        <m:r>
+          <w:rPr>
+            <w:rFonts w:ascii="Cambria Math" w:hAnsi="Cambria Math"/>
+          </w:rPr>
+          <m:t>+</m:t>
+        </m:r>
+        <m:f>
+          <m:fPr>
+            <m:ctrlPr>
+              <w:rPr>
+                <w:rFonts w:ascii="Cambria Math" w:hAnsi="Cambria Math"/>
+                <w:i/>
+              </w:rPr>
+            </m:ctrlPr>
+          </m:fPr>
+          <m:num>
+            <m:r>
+              <w:rPr>
+                <w:rFonts w:ascii="Cambria Math" w:hAnsi="Cambria Math"/>
+              </w:rPr>
+              <m:t>626</m:t>
+            </m:r>
+          </m:num>
+          <m:den>
+            <m:r>
+              <w:rPr>
+                <w:rFonts w:ascii="Cambria Math" w:hAnsi="Cambria Math"/>
+              </w:rPr>
+              <m:t>940</m:t>
+            </m:r>
+          </m:den>
+        </m:f>
+        <m:r>
+          <w:rPr>
+            <w:rFonts w:ascii="Cambria Math" w:hAnsi="Cambria Math"/>
+          </w:rPr>
+          <m:t>-</m:t>
+        </m:r>
+        <m:f>
+          <m:fPr>
+            <m:ctrlPr>
+              <w:rPr>
+                <w:rFonts w:ascii="Cambria Math" w:hAnsi="Cambria Math"/>
+                <w:i/>
+              </w:rPr>
+            </m:ctrlPr>
+          </m:fPr>
+          <m:num>
+            <m:r>
+              <w:rPr>
+                <w:rFonts w:ascii="Cambria Math" w:hAnsi="Cambria Math"/>
+              </w:rPr>
+              <m:t>112</m:t>
+            </m:r>
+          </m:num>
+          <m:den>
+            <m:r>
+              <w:rPr>
+                <w:rFonts w:ascii="Cambria Math" w:hAnsi="Cambria Math"/>
+              </w:rPr>
+              <m:t>940</m:t>
+            </m:r>
+          </m:den>
+        </m:f>
+        <m:r>
+          <w:rPr>
+            <w:rFonts w:ascii="Cambria Math" w:eastAsiaTheme="minorEastAsia" w:hAnsi="Cambria Math"/>
+          </w:rPr>
+          <m:t>=</m:t>
+        </m:r>
+        <m:f>
+          <m:fPr>
+            <m:ctrlPr>
+              <w:rPr>
+                <w:rFonts w:ascii="Cambria Math" w:eastAsiaTheme="minorEastAsia" w:hAnsi="Cambria Math"/>
+                <w:i/>
+              </w:rPr>
+            </m:ctrlPr>
+          </m:fPr>
+          <m:num>
+            <m:r>
+              <w:rPr>
+                <w:rFonts w:ascii="Cambria Math" w:eastAsiaTheme="minorEastAsia" w:hAnsi="Cambria Math"/>
+              </w:rPr>
+              <m:t>872</m:t>
+            </m:r>
+          </m:num>
+          <m:den>
+            <m:r>
+              <w:rPr>
+                <w:rFonts w:ascii="Cambria Math" w:eastAsiaTheme="minorEastAsia" w:hAnsi="Cambria Math"/>
+              </w:rPr>
+              <m:t>940</m:t>
+            </m:r>
+          </m:den>
+        </m:f>
+      </m:oMath>
+    </w:p>
+    <w:p>
+      <w:pPr>
+        <w:rPr>
+          <w:rFonts w:eastAsiaTheme="minorEastAsia"/>
+        </w:rPr>
+      </w:pPr>
+    </w:p>
+    <w:p>
+      <w:pPr>
+        <w:pStyle w:val="Heading1"/>
+        <w:rPr>
+          <w:rFonts w:eastAsiaTheme="minorEastAsia"/>
+        </w:rPr>
+      </w:pPr>
+      <w:r>
+        <w:rPr>
+          <w:rFonts w:eastAsiaTheme="minorEastAsia"/>
+        </w:rPr>
+        <w:t>Independent events</w:t>
+      </w:r>
+    </w:p>
+    <w:p>
+      <w:pPr>
+        <w:pStyle w:val="Heading2"/>
+      </w:pPr>
+      <w:r>
+        <w:t>Independence</w:t>
+      </w:r>
+    </w:p>
+    <w:p>
+      <w:pPr>
+        <w:rPr>
+          <w:rFonts w:eastAsiaTheme="minorEastAsia"/>
+        </w:rPr>
+      </w:pPr>
+      <w:r>
+        <w:t xml:space="preserve">Two events </w:t>
+      </w:r>
+      <m:oMath>
+        <m:r>
+          <w:rPr>
+            <w:rFonts w:ascii="Cambria Math" w:hAnsi="Cambria Math"/>
+          </w:rPr>
+          <m:t>A</m:t>
+        </m:r>
+      </m:oMath>
+      <w:r>
+        <w:rPr>
+          <w:rFonts w:eastAsiaTheme="minorEastAsia"/>
+        </w:rPr>
+        <w:t xml:space="preserve"> and </w:t>
+      </w:r>
+      <m:oMath>
+        <m:r>
+          <w:rPr>
+            <w:rFonts w:ascii="Cambria Math" w:eastAsiaTheme="minorEastAsia" w:hAnsi="Cambria Math"/>
+          </w:rPr>
+          <m:t>B</m:t>
+        </m:r>
+      </m:oMath>
+      <w:r>
+        <w:rPr>
+          <w:rFonts w:eastAsiaTheme="minorEastAsia"/>
+        </w:rPr>
+        <w:t xml:space="preserve"> are independent if and only if </w:t>
+      </w:r>
+      <m:oMath>
+        <m:r>
+          <w:rPr>
+            <w:rFonts w:ascii="Cambria Math" w:eastAsiaTheme="minorEastAsia" w:hAnsi="Cambria Math"/>
+          </w:rPr>
+          <m:t>P</m:t>
+        </m:r>
+        <m:d>
+          <m:dPr>
+            <m:ctrlPr>
+              <w:rPr>
+                <w:rFonts w:ascii="Cambria Math" w:eastAsiaTheme="minorEastAsia" w:hAnsi="Cambria Math"/>
+                <w:i/>
+              </w:rPr>
+            </m:ctrlPr>
+          </m:dPr>
+          <m:e>
+            <m:r>
+              <w:rPr>
+                <w:rFonts w:ascii="Cambria Math" w:eastAsiaTheme="minorEastAsia" w:hAnsi="Cambria Math"/>
+              </w:rPr>
+              <m:t>B</m:t>
+            </m:r>
+          </m:e>
+          <m:e>
+            <m:r>
+              <w:rPr>
+                <w:rFonts w:ascii="Cambria Math" w:eastAsiaTheme="minorEastAsia" w:hAnsi="Cambria Math"/>
+              </w:rPr>
+              <m:t>A</m:t>
+            </m:r>
+          </m:e>
+        </m:d>
+        <m:r>
+          <w:rPr>
+            <w:rFonts w:ascii="Cambria Math" w:eastAsiaTheme="minorEastAsia" w:hAnsi="Cambria Math"/>
+          </w:rPr>
+          <m:t>=P</m:t>
+        </m:r>
+        <m:d>
+          <m:dPr>
+            <m:ctrlPr>
+              <w:rPr>
+                <w:rFonts w:ascii="Cambria Math" w:eastAsiaTheme="minorEastAsia" w:hAnsi="Cambria Math"/>
+                <w:i/>
+              </w:rPr>
+            </m:ctrlPr>
+          </m:dPr>
+          <m:e>
+            <m:r>
+              <w:rPr>
+                <w:rFonts w:ascii="Cambria Math" w:eastAsiaTheme="minorEastAsia" w:hAnsi="Cambria Math"/>
+              </w:rPr>
+              <m:t>B</m:t>
+            </m:r>
+          </m:e>
+        </m:d>
+        <m:r>
+          <w:rPr>
+            <w:rFonts w:ascii="Cambria Math" w:eastAsiaTheme="minorEastAsia" w:hAnsi="Cambria Math"/>
+          </w:rPr>
+          <m:t>, i.e., P</m:t>
+        </m:r>
+        <m:d>
+          <m:dPr>
+            <m:ctrlPr>
+              <w:rPr>
+                <w:rFonts w:ascii="Cambria Math" w:eastAsiaTheme="minorEastAsia" w:hAnsi="Cambria Math"/>
+                <w:i/>
+              </w:rPr>
+            </m:ctrlPr>
+          </m:dPr>
+          <m:e>
+            <m:r>
+              <w:rPr>
+                <w:rFonts w:ascii="Cambria Math" w:eastAsiaTheme="minorEastAsia" w:hAnsi="Cambria Math"/>
+              </w:rPr>
+              <m:t>A∩B</m:t>
+            </m:r>
+          </m:e>
+        </m:d>
+        <m:r>
+          <w:rPr>
+            <w:rFonts w:ascii="Cambria Math" w:eastAsiaTheme="minorEastAsia" w:hAnsi="Cambria Math"/>
+          </w:rPr>
+          <m:t>=P</m:t>
+        </m:r>
+        <m:d>
+          <m:dPr>
+            <m:ctrlPr>
+              <w:rPr>
+                <w:rFonts w:ascii="Cambria Math" w:eastAsiaTheme="minorEastAsia" w:hAnsi="Cambria Math"/>
+                <w:i/>
+              </w:rPr>
+            </m:ctrlPr>
+          </m:dPr>
+          <m:e>
+            <m:r>
+              <w:rPr>
+                <w:rFonts w:ascii="Cambria Math" w:eastAsiaTheme="minorEastAsia" w:hAnsi="Cambria Math"/>
+              </w:rPr>
+              <m:t>A</m:t>
+            </m:r>
+          </m:e>
+        </m:d>
+        <m:r>
+          <w:rPr>
+            <w:rFonts w:ascii="Cambria Math" w:eastAsiaTheme="minorEastAsia" w:hAnsi="Cambria Math"/>
+          </w:rPr>
+          <m:t>P(B)</m:t>
+        </m:r>
+      </m:oMath>
+    </w:p>
+    <w:p>
+      <w:pPr>
+        <w:rPr>
+          <w:rFonts w:eastAsiaTheme="minorEastAsia"/>
+        </w:rPr>
+      </w:pPr>
+      <w:r>
+        <w:rPr>
+          <w:rFonts w:eastAsiaTheme="minorEastAsia"/>
+        </w:rPr>
+        <w:t>If Rahul will always take the Umbrella, and it has nothing to do with rain, then both are totally independent events</w:t>
+      </w:r>
+    </w:p>
+    <w:p>
+      <w:pPr>
+        <w:rPr>
+          <w:rFonts w:eastAsiaTheme="minorEastAsia"/>
+        </w:rPr>
+      </w:pPr>
+      <w:r>
+        <w:rPr>
+          <w:rFonts w:eastAsiaTheme="minorEastAsia"/>
+        </w:rPr>
+        <w:t>Example:</w:t>
+      </w:r>
+    </w:p>
+    <w:p>
+      <w:pPr>
+        <w:rPr>
+          <w:rFonts w:eastAsiaTheme="minorEastAsia"/>
+        </w:rPr>
+      </w:pPr>
+      <w:r>
+        <w:rPr>
+          <w:rFonts w:eastAsiaTheme="minorEastAsia"/>
+        </w:rPr>
+        <w:t xml:space="preserve">A day’s production of </w:t>
+      </w:r>
+      <w:r>
+        <w:rPr>
+          <w:rFonts w:eastAsiaTheme="minorEastAsia"/>
+        </w:rPr>
+        <w:t>850 manufactured parts contains 50 parts that do not meet customer requirements</w:t>
+      </w:r>
+      <w:r>
+        <w:rPr>
+          <w:rFonts w:eastAsiaTheme="minorEastAsia"/>
+        </w:rPr>
+        <w:t xml:space="preserve">. Suppose two parts are selected from the batch, </w:t>
+      </w:r>
+      <w:r>
+        <w:rPr>
+          <w:rFonts w:eastAsiaTheme="minorEastAsia"/>
+        </w:rPr>
+        <w:t xml:space="preserve">but the first part is replaced before the second part is selected. What is the part that the second part is defective (denoted as </w:t>
+      </w:r>
+      <m:oMath>
+        <m:r>
+          <w:rPr>
+            <w:rFonts w:ascii="Cambria Math" w:eastAsiaTheme="minorEastAsia" w:hAnsi="Cambria Math"/>
+          </w:rPr>
+          <m:t>B</m:t>
+        </m:r>
+      </m:oMath>
+      <w:r>
+        <w:rPr>
+          <w:rFonts w:eastAsiaTheme="minorEastAsia"/>
+        </w:rPr>
+        <w:t xml:space="preserve">) given that the first part is defective (denoted as </w:t>
+      </w:r>
+      <m:oMath>
+        <m:r>
+          <w:rPr>
+            <w:rFonts w:ascii="Cambria Math" w:eastAsiaTheme="minorEastAsia" w:hAnsi="Cambria Math"/>
+          </w:rPr>
+          <m:t>A</m:t>
+        </m:r>
+      </m:oMath>
+      <w:r>
+        <w:rPr>
+          <w:rFonts w:eastAsiaTheme="minorEastAsia"/>
+        </w:rPr>
+        <w:t>)?</w:t>
+      </w:r>
+    </w:p>
+    <w:p>
+      <w:r>
+        <w:rPr>
+          <w:rFonts w:eastAsiaTheme="minorEastAsia"/>
+        </w:rPr>
+        <w:t xml:space="preserve">Answer: </w:t>
+      </w:r>
+      <m:oMath>
+        <m:r>
+          <w:rPr>
+            <w:rFonts w:ascii="Cambria Math" w:eastAsiaTheme="minorEastAsia" w:hAnsi="Cambria Math"/>
+          </w:rPr>
+          <m:t>P</m:t>
+        </m:r>
+        <m:d>
+          <m:dPr>
+            <m:ctrlPr>
+              <w:rPr>
+                <w:rFonts w:ascii="Cambria Math" w:eastAsiaTheme="minorEastAsia" w:hAnsi="Cambria Math"/>
+                <w:i/>
+              </w:rPr>
+            </m:ctrlPr>
+          </m:dPr>
+          <m:e>
+            <m:r>
+              <w:rPr>
+                <w:rFonts w:ascii="Cambria Math" w:eastAsiaTheme="minorEastAsia" w:hAnsi="Cambria Math"/>
+              </w:rPr>
+              <m:t>B</m:t>
+            </m:r>
+          </m:e>
+          <m:e>
+            <m:r>
+              <w:rPr>
+                <w:rFonts w:ascii="Cambria Math" w:eastAsiaTheme="minorEastAsia" w:hAnsi="Cambria Math"/>
+              </w:rPr>
+              <m:t>A</m:t>
+            </m:r>
+          </m:e>
+        </m:d>
+        <m:r>
+          <w:rPr>
+            <w:rFonts w:ascii="Cambria Math" w:eastAsiaTheme="minorEastAsia" w:hAnsi="Cambria Math"/>
+          </w:rPr>
+          <m:t>=</m:t>
+        </m:r>
+        <m:f>
+          <m:fPr>
+            <m:ctrlPr>
+              <w:rPr>
+                <w:rFonts w:ascii="Cambria Math" w:eastAsiaTheme="minorEastAsia" w:hAnsi="Cambria Math"/>
+                <w:i/>
+              </w:rPr>
+            </m:ctrlPr>
+          </m:fPr>
+          <m:num>
+            <m:r>
+              <w:rPr>
+                <w:rFonts w:ascii="Cambria Math" w:eastAsiaTheme="minorEastAsia" w:hAnsi="Cambria Math"/>
+              </w:rPr>
+              <m:t>P</m:t>
+            </m:r>
+            <m:d>
+              <m:dPr>
+                <m:ctrlPr>
+                  <w:rPr>
+                    <w:rFonts w:ascii="Cambria Math" w:eastAsiaTheme="minorEastAsia" w:hAnsi="Cambria Math"/>
+                    <w:i/>
+                  </w:rPr>
+                </m:ctrlPr>
+              </m:dPr>
+              <m:e>
+                <m:r>
+                  <w:rPr>
+                    <w:rFonts w:ascii="Cambria Math" w:eastAsiaTheme="minorEastAsia" w:hAnsi="Cambria Math"/>
+                  </w:rPr>
+                  <m:t>A∩B</m:t>
+                </m:r>
+              </m:e>
+            </m:d>
+          </m:num>
+          <m:den>
+            <m:r>
+              <w:rPr>
+                <w:rFonts w:ascii="Cambria Math" w:eastAsiaTheme="minorEastAsia" w:hAnsi="Cambria Math"/>
+              </w:rPr>
+              <m:t>P</m:t>
+            </m:r>
+            <m:d>
+              <m:dPr>
+                <m:ctrlPr>
+                  <w:rPr>
+                    <w:rFonts w:ascii="Cambria Math" w:eastAsiaTheme="minorEastAsia" w:hAnsi="Cambria Math"/>
+                    <w:i/>
+                  </w:rPr>
+                </m:ctrlPr>
+              </m:dPr>
+              <m:e>
+                <m:r>
+                  <w:rPr>
+                    <w:rFonts w:ascii="Cambria Math" w:eastAsiaTheme="minorEastAsia" w:hAnsi="Cambria Math"/>
+                  </w:rPr>
+                  <m:t>A</m:t>
+                </m:r>
+              </m:e>
+            </m:d>
+          </m:den>
+        </m:f>
+        <m:r>
+          <w:rPr>
+            <w:rFonts w:ascii="Cambria Math" w:eastAsiaTheme="minorEastAsia" w:hAnsi="Cambria Math"/>
+          </w:rPr>
+          <m:t>=</m:t>
+        </m:r>
+        <m:f>
+          <m:fPr>
+            <m:ctrlPr>
+              <w:rPr>
+                <w:rFonts w:ascii="Cambria Math" w:eastAsiaTheme="minorEastAsia" w:hAnsi="Cambria Math"/>
+                <w:i/>
+              </w:rPr>
+            </m:ctrlPr>
+          </m:fPr>
+          <m:num>
+            <m:r>
+              <w:rPr>
+                <w:rFonts w:ascii="Cambria Math" w:eastAsiaTheme="minorEastAsia" w:hAnsi="Cambria Math"/>
+              </w:rPr>
+              <m:t>P</m:t>
+            </m:r>
+            <m:d>
+              <m:dPr>
+                <m:ctrlPr>
+                  <w:rPr>
+                    <w:rFonts w:ascii="Cambria Math" w:eastAsiaTheme="minorEastAsia" w:hAnsi="Cambria Math"/>
+                    <w:i/>
+                  </w:rPr>
+                </m:ctrlPr>
+              </m:dPr>
+              <m:e>
+                <m:r>
+                  <w:rPr>
+                    <w:rFonts w:ascii="Cambria Math" w:eastAsiaTheme="minorEastAsia" w:hAnsi="Cambria Math"/>
+                  </w:rPr>
+                  <m:t>A</m:t>
+                </m:r>
+              </m:e>
+            </m:d>
+            <m:r>
+              <w:rPr>
+                <w:rFonts w:ascii="Cambria Math" w:eastAsiaTheme="minorEastAsia" w:hAnsi="Cambria Math"/>
+              </w:rPr>
+              <m:t>*P</m:t>
+            </m:r>
+            <m:d>
+              <m:dPr>
+                <m:ctrlPr>
+                  <w:rPr>
+                    <w:rFonts w:ascii="Cambria Math" w:eastAsiaTheme="minorEastAsia" w:hAnsi="Cambria Math"/>
+                    <w:i/>
+                  </w:rPr>
+                </m:ctrlPr>
+              </m:dPr>
+              <m:e>
+                <m:r>
+                  <w:rPr>
+                    <w:rFonts w:ascii="Cambria Math" w:eastAsiaTheme="minorEastAsia" w:hAnsi="Cambria Math"/>
+                  </w:rPr>
+                  <m:t>B</m:t>
+                </m:r>
+              </m:e>
+            </m:d>
+          </m:num>
+          <m:den>
+            <m:r>
+              <w:rPr>
+                <w:rFonts w:ascii="Cambria Math" w:eastAsiaTheme="minorEastAsia" w:hAnsi="Cambria Math"/>
+              </w:rPr>
+              <m:t>P</m:t>
+            </m:r>
+            <m:d>
+              <m:dPr>
+                <m:ctrlPr>
+                  <w:rPr>
+                    <w:rFonts w:ascii="Cambria Math" w:eastAsiaTheme="minorEastAsia" w:hAnsi="Cambria Math"/>
+                    <w:i/>
+                  </w:rPr>
+                </m:ctrlPr>
+              </m:dPr>
+              <m:e>
+                <m:r>
+                  <w:rPr>
+                    <w:rFonts w:ascii="Cambria Math" w:eastAsiaTheme="minorEastAsia" w:hAnsi="Cambria Math"/>
+                  </w:rPr>
+                  <m:t>A</m:t>
+                </m:r>
+              </m:e>
+            </m:d>
+          </m:den>
+        </m:f>
+        <m:r>
+          <w:rPr>
+            <w:rFonts w:ascii="Cambria Math" w:eastAsiaTheme="minorEastAsia" w:hAnsi="Cambria Math"/>
+          </w:rPr>
+          <m:t>=</m:t>
+        </m:r>
+        <m:f>
+          <m:fPr>
+            <m:ctrlPr>
+              <w:rPr>
+                <w:rFonts w:ascii="Cambria Math" w:eastAsiaTheme="minorEastAsia" w:hAnsi="Cambria Math"/>
+                <w:i/>
+              </w:rPr>
+            </m:ctrlPr>
+          </m:fPr>
+          <m:num>
+            <m:r>
+              <w:rPr>
+                <w:rFonts w:ascii="Cambria Math" w:eastAsiaTheme="minorEastAsia" w:hAnsi="Cambria Math"/>
+              </w:rPr>
+              <m:t>50</m:t>
+            </m:r>
+          </m:num>
+          <m:den>
+            <m:r>
+              <w:rPr>
+                <w:rFonts w:ascii="Cambria Math" w:eastAsiaTheme="minorEastAsia" w:hAnsi="Cambria Math"/>
+              </w:rPr>
+              <m:t>850</m:t>
+            </m:r>
+          </m:den>
+        </m:f>
+      </m:oMath>
+    </w:p>
     <w:sectPr>
       <w:pgSz w:w="12240" w:h="15840"/>
       <w:pgMar w:top="1440" w:right="1440" w:bottom="1440" w:left="1440" w:header="720" w:footer="720" w:gutter="0"/>

</xml_diff>